<commit_message>
change master to main
</commit_message>
<xml_diff>
--- a/Lesson.docx
+++ b/Lesson.docx
@@ -220,7 +220,6 @@
           <w:szCs w:val="28"/>
         </w:rPr>
       </w:pPr>
-      <w:proofErr w:type="gramStart"/>
       <w:r>
         <w:rPr>
           <w:b/>
@@ -239,18 +238,7 @@
           <w:sz w:val="28"/>
           <w:szCs w:val="28"/>
         </w:rPr>
-        <w:t xml:space="preserve"> :</w:t>
-      </w:r>
-      <w:proofErr w:type="gramEnd"/>
-      <w:r>
-        <w:rPr>
-          <w:b/>
-          <w:bCs/>
-          <w:color w:val="4472C4" w:themeColor="accent1"/>
-          <w:sz w:val="28"/>
-          <w:szCs w:val="28"/>
-        </w:rPr>
-        <w:t xml:space="preserve"> </w:t>
+        <w:t xml:space="preserve"> : </w:t>
       </w:r>
       <w:r>
         <w:rPr>
@@ -282,29 +270,7 @@
           <w:sz w:val="28"/>
           <w:szCs w:val="28"/>
         </w:rPr>
-        <w:t>Git commit -</w:t>
-      </w:r>
-      <w:proofErr w:type="gramStart"/>
-      <w:r>
-        <w:rPr>
-          <w:b/>
-          <w:bCs/>
-          <w:color w:val="4472C4" w:themeColor="accent1"/>
-          <w:sz w:val="28"/>
-          <w:szCs w:val="28"/>
-        </w:rPr>
-        <w:t>m  “</w:t>
-      </w:r>
-      <w:proofErr w:type="gramEnd"/>
-      <w:r>
-        <w:rPr>
-          <w:b/>
-          <w:bCs/>
-          <w:color w:val="4472C4" w:themeColor="accent1"/>
-          <w:sz w:val="28"/>
-          <w:szCs w:val="28"/>
-        </w:rPr>
-        <w:t>descriptive message about the commit”</w:t>
+        <w:t>Git commit -m  “descriptive message about the commit”</w:t>
       </w:r>
       <w:r>
         <w:rPr>
@@ -334,7 +300,17 @@
           <w:sz w:val="28"/>
           <w:szCs w:val="28"/>
         </w:rPr>
-        <w:t>Git push origin master</w:t>
+        <w:t>Git push origin ma</w:t>
+      </w:r>
+      <w:r>
+        <w:rPr>
+          <w:b/>
+          <w:bCs/>
+          <w:color w:val="4472C4" w:themeColor="accent1"/>
+          <w:sz w:val="28"/>
+          <w:szCs w:val="28"/>
+        </w:rPr>
+        <w:t>in</w:t>
       </w:r>
       <w:r>
         <w:rPr>

</xml_diff>